<commit_message>
termine el historual de movimientos, me quiero suicidar
</commit_message>
<xml_diff>
--- a/POO_proyecto.docx
+++ b/POO_proyecto.docx
@@ -675,33 +675,8 @@
           <w:rFonts w:ascii="Times New Roman" w:eastAsia="Libre Franklin" w:hAnsi="Times New Roman" w:cs="Times New Roman"/>
           <w:b/>
         </w:rPr>
-        <w:t xml:space="preserve">Docente: </w:t>
-      </w:r>
-      <w:proofErr w:type="spellStart"/>
-      <w:r>
-        <w:rPr>
-          <w:rFonts w:ascii="Times New Roman" w:eastAsia="Libre Franklin" w:hAnsi="Times New Roman" w:cs="Times New Roman"/>
-          <w:b/>
-        </w:rPr>
-        <w:t>Jose</w:t>
-      </w:r>
-      <w:proofErr w:type="spellEnd"/>
-      <w:r>
-        <w:rPr>
-          <w:rFonts w:ascii="Times New Roman" w:eastAsia="Libre Franklin" w:hAnsi="Times New Roman" w:cs="Times New Roman"/>
-          <w:b/>
-        </w:rPr>
-        <w:t xml:space="preserve"> Duran </w:t>
-      </w:r>
-      <w:proofErr w:type="spellStart"/>
-      <w:r>
-        <w:rPr>
-          <w:rFonts w:ascii="Times New Roman" w:eastAsia="Libre Franklin" w:hAnsi="Times New Roman" w:cs="Times New Roman"/>
-          <w:b/>
-        </w:rPr>
-        <w:t>Garcia</w:t>
-      </w:r>
-      <w:proofErr w:type="spellEnd"/>
+        <w:t>Docente: Jose Duran Garcia</w:t>
+      </w:r>
     </w:p>
     <w:p>
       <w:pPr>
@@ -804,14 +779,12 @@
               <w:rFonts w:ascii="Times New Roman" w:hAnsi="Times New Roman" w:cs="Times New Roman"/>
             </w:rPr>
           </w:pPr>
-          <w:proofErr w:type="spellStart"/>
           <w:r>
             <w:rPr>
               <w:rFonts w:ascii="Times New Roman" w:hAnsi="Times New Roman" w:cs="Times New Roman"/>
             </w:rPr>
             <w:t>Contenido</w:t>
           </w:r>
-          <w:proofErr w:type="spellEnd"/>
         </w:p>
         <w:p>
           <w:pPr>
@@ -2172,7 +2145,6 @@
           <w:szCs w:val="28"/>
         </w:rPr>
       </w:pPr>
-      <w:proofErr w:type="spellStart"/>
       <w:r>
         <w:rPr>
           <w:rFonts w:ascii="Times New Roman" w:hAnsi="Times New Roman" w:cs="Times New Roman"/>
@@ -2182,31 +2154,8 @@
           <w:szCs w:val="28"/>
         </w:rPr>
         <w:lastRenderedPageBreak/>
-        <w:t>Universida</w:t>
-      </w:r>
-      <w:proofErr w:type="spellEnd"/>
-      <w:r>
-        <w:rPr>
-          <w:rFonts w:ascii="Times New Roman" w:hAnsi="Times New Roman" w:cs="Times New Roman"/>
-          <w:b/>
-          <w:color w:val="FFFFFF"/>
-          <w:sz w:val="28"/>
-          <w:szCs w:val="28"/>
-        </w:rPr>
-        <w:t xml:space="preserve"> </w:t>
-      </w:r>
-      <w:proofErr w:type="gramStart"/>
-      <w:r>
-        <w:rPr>
-          <w:rFonts w:ascii="Times New Roman" w:hAnsi="Times New Roman" w:cs="Times New Roman"/>
-          <w:b/>
-          <w:color w:val="FFFFFF"/>
-          <w:sz w:val="28"/>
-          <w:szCs w:val="28"/>
-        </w:rPr>
-        <w:t>Americana</w:t>
-      </w:r>
-      <w:proofErr w:type="gramEnd"/>
+        <w:t>Universida Americana</w:t>
+      </w:r>
     </w:p>
     <w:p>
       <w:pPr>
@@ -2297,14 +2246,12 @@
                 <w:rFonts w:ascii="Times New Roman" w:hAnsi="Times New Roman" w:cs="Times New Roman"/>
               </w:rPr>
             </w:pPr>
-            <w:proofErr w:type="spellStart"/>
             <w:r>
               <w:rPr>
                 <w:rFonts w:ascii="Times New Roman" w:hAnsi="Times New Roman" w:cs="Times New Roman"/>
               </w:rPr>
               <w:t>Cif</w:t>
             </w:r>
-            <w:proofErr w:type="spellEnd"/>
           </w:p>
         </w:tc>
         <w:tc>
@@ -2530,29 +2477,14 @@
               <w:rPr>
                 <w:rFonts w:ascii="Times New Roman" w:hAnsi="Times New Roman" w:cs="Times New Roman"/>
               </w:rPr>
-              <w:t xml:space="preserve">Steven José </w:t>
-            </w:r>
-            <w:proofErr w:type="spellStart"/>
-            <w:r>
-              <w:rPr>
-                <w:rFonts w:ascii="Times New Roman" w:hAnsi="Times New Roman" w:cs="Times New Roman"/>
-              </w:rPr>
-              <w:t>Mej</w:t>
+              <w:t>Steven José Mej</w:t>
             </w:r>
             <w:r>
               <w:rPr>
                 <w:rFonts w:ascii="Times New Roman" w:hAnsi="Times New Roman" w:cs="Times New Roman"/>
                 <w:lang w:val="es-419"/>
               </w:rPr>
-              <w:t>ía</w:t>
-            </w:r>
-            <w:proofErr w:type="spellEnd"/>
-            <w:r>
-              <w:rPr>
-                <w:rFonts w:ascii="Times New Roman" w:hAnsi="Times New Roman" w:cs="Times New Roman"/>
-                <w:lang w:val="es-419"/>
-              </w:rPr>
-              <w:t xml:space="preserve"> Torrez </w:t>
+              <w:t xml:space="preserve">ía Torrez </w:t>
             </w:r>
           </w:p>
         </w:tc>
@@ -2832,19 +2764,11 @@
                 <w:rFonts w:ascii="Times New Roman" w:hAnsi="Times New Roman" w:cs="Times New Roman"/>
               </w:rPr>
             </w:pPr>
-            <w:proofErr w:type="spellStart"/>
-            <w:r>
-              <w:rPr>
-                <w:rFonts w:ascii="Times New Roman" w:hAnsi="Times New Roman" w:cs="Times New Roman"/>
-              </w:rPr>
-              <w:t>Aplicaciòn</w:t>
-            </w:r>
-            <w:proofErr w:type="spellEnd"/>
-            <w:r>
-              <w:rPr>
-                <w:rFonts w:ascii="Times New Roman" w:hAnsi="Times New Roman" w:cs="Times New Roman"/>
-              </w:rPr>
-              <w:t xml:space="preserve"> web </w:t>
+            <w:r>
+              <w:rPr>
+                <w:rFonts w:ascii="Times New Roman" w:hAnsi="Times New Roman" w:cs="Times New Roman"/>
+              </w:rPr>
+              <w:t xml:space="preserve">Aplicaciòn web </w:t>
             </w:r>
             <w:r>
               <w:rPr>
@@ -2856,35 +2780,7 @@
               <w:rPr>
                 <w:rFonts w:ascii="Times New Roman" w:hAnsi="Times New Roman" w:cs="Times New Roman"/>
               </w:rPr>
-              <w:t xml:space="preserve"> en Java, usando el </w:t>
-            </w:r>
-            <w:proofErr w:type="spellStart"/>
-            <w:r>
-              <w:rPr>
-                <w:rFonts w:ascii="Times New Roman" w:hAnsi="Times New Roman" w:cs="Times New Roman"/>
-              </w:rPr>
-              <w:t>framework</w:t>
-            </w:r>
-            <w:proofErr w:type="spellEnd"/>
-            <w:r>
-              <w:rPr>
-                <w:rFonts w:ascii="Times New Roman" w:hAnsi="Times New Roman" w:cs="Times New Roman"/>
-              </w:rPr>
-              <w:t xml:space="preserve"> </w:t>
-            </w:r>
-            <w:proofErr w:type="spellStart"/>
-            <w:r>
-              <w:rPr>
-                <w:rFonts w:ascii="Times New Roman" w:hAnsi="Times New Roman" w:cs="Times New Roman"/>
-              </w:rPr>
-              <w:t>OpenXava</w:t>
-            </w:r>
-            <w:proofErr w:type="spellEnd"/>
-            <w:r>
-              <w:rPr>
-                <w:rFonts w:ascii="Times New Roman" w:hAnsi="Times New Roman" w:cs="Times New Roman"/>
-              </w:rPr>
-              <w:t xml:space="preserve"> e integrada con una base de datos relacional</w:t>
+              <w:t xml:space="preserve"> en Java, usando el framework OpenXava e integrada con una base de datos relacional</w:t>
             </w:r>
             <w:r>
               <w:rPr>
@@ -3461,85 +3357,12 @@
         </w:rPr>
         <w:t xml:space="preserve">El sistema se enfocará en digitalizar el control del inventario de productos agrícolas y veterinarios. </w:t>
       </w:r>
-      <w:proofErr w:type="spellStart"/>
       <w:r>
         <w:rPr>
           <w:rFonts w:ascii="Times New Roman" w:hAnsi="Times New Roman" w:cs="Times New Roman"/>
           <w:lang w:val="en-US"/>
         </w:rPr>
-        <w:t>Estará</w:t>
-      </w:r>
-      <w:proofErr w:type="spellEnd"/>
-      <w:r>
-        <w:rPr>
-          <w:rFonts w:ascii="Times New Roman" w:hAnsi="Times New Roman" w:cs="Times New Roman"/>
-          <w:lang w:val="en-US"/>
-        </w:rPr>
-        <w:t xml:space="preserve"> </w:t>
-      </w:r>
-      <w:proofErr w:type="spellStart"/>
-      <w:r>
-        <w:rPr>
-          <w:rFonts w:ascii="Times New Roman" w:hAnsi="Times New Roman" w:cs="Times New Roman"/>
-          <w:lang w:val="en-US"/>
-        </w:rPr>
-        <w:t>limitado</w:t>
-      </w:r>
-      <w:proofErr w:type="spellEnd"/>
-      <w:r>
-        <w:rPr>
-          <w:rFonts w:ascii="Times New Roman" w:hAnsi="Times New Roman" w:cs="Times New Roman"/>
-          <w:lang w:val="en-US"/>
-        </w:rPr>
-        <w:t xml:space="preserve"> a la </w:t>
-      </w:r>
-      <w:proofErr w:type="spellStart"/>
-      <w:r>
-        <w:rPr>
-          <w:rFonts w:ascii="Times New Roman" w:hAnsi="Times New Roman" w:cs="Times New Roman"/>
-          <w:lang w:val="en-US"/>
-        </w:rPr>
-        <w:t>sede</w:t>
-      </w:r>
-      <w:proofErr w:type="spellEnd"/>
-      <w:r>
-        <w:rPr>
-          <w:rFonts w:ascii="Times New Roman" w:hAnsi="Times New Roman" w:cs="Times New Roman"/>
-          <w:lang w:val="en-US"/>
-        </w:rPr>
-        <w:t xml:space="preserve"> de </w:t>
-      </w:r>
-      <w:proofErr w:type="spellStart"/>
-      <w:r>
-        <w:rPr>
-          <w:rFonts w:ascii="Times New Roman" w:hAnsi="Times New Roman" w:cs="Times New Roman"/>
-          <w:lang w:val="en-US"/>
-        </w:rPr>
-        <w:t>Juigalpa</w:t>
-      </w:r>
-      <w:proofErr w:type="spellEnd"/>
-      <w:r>
-        <w:rPr>
-          <w:rFonts w:ascii="Times New Roman" w:hAnsi="Times New Roman" w:cs="Times New Roman"/>
-          <w:lang w:val="en-US"/>
-        </w:rPr>
-        <w:t xml:space="preserve"> y </w:t>
-      </w:r>
-      <w:proofErr w:type="spellStart"/>
-      <w:r>
-        <w:rPr>
-          <w:rFonts w:ascii="Times New Roman" w:hAnsi="Times New Roman" w:cs="Times New Roman"/>
-          <w:lang w:val="en-US"/>
-        </w:rPr>
-        <w:t>comprenderá</w:t>
-      </w:r>
-      <w:proofErr w:type="spellEnd"/>
-      <w:r>
-        <w:rPr>
-          <w:rFonts w:ascii="Times New Roman" w:hAnsi="Times New Roman" w:cs="Times New Roman"/>
-          <w:lang w:val="en-US"/>
-        </w:rPr>
-        <w:t>:</w:t>
+        <w:t>Estará limitado a la sede de Juigalpa y comprenderá:</w:t>
       </w:r>
     </w:p>
     <w:p>
@@ -3874,17 +3697,8 @@
                 <w:rFonts w:ascii="Times New Roman" w:hAnsi="Times New Roman" w:cs="Times New Roman"/>
                 <w:lang w:val="en-US"/>
               </w:rPr>
-              <w:t>/</w:t>
-            </w:r>
-            <w:proofErr w:type="spellStart"/>
-            <w:r>
-              <w:rPr>
-                <w:rFonts w:ascii="Times New Roman" w:hAnsi="Times New Roman" w:cs="Times New Roman"/>
-                <w:lang w:val="en-US"/>
-              </w:rPr>
-              <w:t>Usuario</w:t>
-            </w:r>
-            <w:proofErr w:type="spellEnd"/>
+              <w:t>/Usuario</w:t>
+            </w:r>
           </w:p>
         </w:tc>
         <w:tc>
@@ -3902,7 +3716,6 @@
                 <w:lang w:val="es-419"/>
               </w:rPr>
             </w:pPr>
-            <w:proofErr w:type="spellStart"/>
             <w:r>
               <w:rPr>
                 <w:rFonts w:ascii="Times New Roman" w:hAnsi="Times New Roman" w:cs="Times New Roman"/>
@@ -3914,15 +3727,7 @@
                 <w:rFonts w:ascii="Times New Roman" w:hAnsi="Times New Roman" w:cs="Times New Roman"/>
                 <w:lang w:val="es-419"/>
               </w:rPr>
-              <w:t>ón</w:t>
-            </w:r>
-            <w:proofErr w:type="spellEnd"/>
-            <w:r>
-              <w:rPr>
-                <w:rFonts w:ascii="Times New Roman" w:hAnsi="Times New Roman" w:cs="Times New Roman"/>
-                <w:lang w:val="es-419"/>
-              </w:rPr>
-              <w:t>/Rol en el sistema</w:t>
+              <w:t>ón/Rol en el sistema</w:t>
             </w:r>
           </w:p>
         </w:tc>
@@ -4113,7 +3918,6 @@
                       <w:lang w:val="en-US"/>
                     </w:rPr>
                   </w:pPr>
-                  <w:proofErr w:type="spellStart"/>
                   <w:r>
                     <w:rPr>
                       <w:rFonts w:ascii="Times New Roman" w:hAnsi="Times New Roman" w:cs="Times New Roman"/>
@@ -4121,29 +3925,8 @@
                       <w:bCs/>
                       <w:lang w:val="en-US"/>
                     </w:rPr>
-                    <w:t>Encargado</w:t>
+                    <w:t>Encargado de almacén</w:t>
                   </w:r>
-                  <w:proofErr w:type="spellEnd"/>
-                  <w:r>
-                    <w:rPr>
-                      <w:rFonts w:ascii="Times New Roman" w:hAnsi="Times New Roman" w:cs="Times New Roman"/>
-                      <w:b/>
-                      <w:bCs/>
-                      <w:lang w:val="en-US"/>
-                    </w:rPr>
-                    <w:t xml:space="preserve"> de </w:t>
-                  </w:r>
-                  <w:proofErr w:type="spellStart"/>
-                  <w:r>
-                    <w:rPr>
-                      <w:rFonts w:ascii="Times New Roman" w:hAnsi="Times New Roman" w:cs="Times New Roman"/>
-                      <w:b/>
-                      <w:bCs/>
-                      <w:lang w:val="en-US"/>
-                    </w:rPr>
-                    <w:t>almacén</w:t>
-                  </w:r>
-                  <w:proofErr w:type="spellEnd"/>
                 </w:p>
               </w:tc>
             </w:tr>
@@ -4687,7 +4470,7 @@
         <w:rPr>
           <w:lang w:val="es-419"/>
         </w:rPr>
-        <w:t xml:space="preserve"> se ofrecerán reportes de existencias, historial de movimientos por producto o periodo, productos con nivel crítico</w:t>
+        <w:t xml:space="preserve"> se ofrecerán reportes de existencias, historial de movimientos</w:t>
       </w:r>
       <w:r>
         <w:rPr>
@@ -4803,35 +4586,7 @@
         <w:rPr>
           <w:lang w:val="es-419"/>
         </w:rPr>
-        <w:t xml:space="preserve"> la aplicación se desarrollará en Java utilizando el </w:t>
-      </w:r>
-      <w:proofErr w:type="spellStart"/>
-      <w:r>
-        <w:rPr>
-          <w:lang w:val="es-419"/>
-        </w:rPr>
-        <w:t>framework</w:t>
-      </w:r>
-      <w:proofErr w:type="spellEnd"/>
-      <w:r>
-        <w:rPr>
-          <w:lang w:val="es-419"/>
-        </w:rPr>
-        <w:t xml:space="preserve"> </w:t>
-      </w:r>
-      <w:proofErr w:type="spellStart"/>
-      <w:r>
-        <w:rPr>
-          <w:lang w:val="es-419"/>
-        </w:rPr>
-        <w:t>OpenXava</w:t>
-      </w:r>
-      <w:proofErr w:type="spellEnd"/>
-      <w:r>
-        <w:rPr>
-          <w:lang w:val="es-419"/>
-        </w:rPr>
-        <w:t xml:space="preserve"> y JPA para el mapeo objeto–relacional. La base de datos será PostgreSQL</w:t>
+        <w:t xml:space="preserve"> la aplicación se desarrollará en Java utilizando el framework OpenXava y JPA para el mapeo objeto–relacional. La base de datos será PostgreSQL</w:t>
       </w:r>
       <w:r>
         <w:rPr>
@@ -5484,16 +5239,8 @@
               <w:rPr>
                 <w:rFonts w:ascii="Times New Roman" w:hAnsi="Times New Roman" w:cs="Times New Roman"/>
               </w:rPr>
-              <w:t xml:space="preserve">Estructura de entidades y vistas en </w:t>
-            </w:r>
-            <w:proofErr w:type="spellStart"/>
-            <w:r>
-              <w:rPr>
-                <w:rFonts w:ascii="Times New Roman" w:hAnsi="Times New Roman" w:cs="Times New Roman"/>
-              </w:rPr>
-              <w:t>OpenXava</w:t>
-            </w:r>
-            <w:proofErr w:type="spellEnd"/>
+              <w:t>Estructura de entidades y vistas en OpenXava</w:t>
+            </w:r>
           </w:p>
         </w:tc>
         <w:tc>
@@ -5742,21 +5489,7 @@
         <w:rPr>
           <w:rFonts w:ascii="Times New Roman" w:hAnsi="Times New Roman" w:cs="Times New Roman"/>
         </w:rPr>
-        <w:t xml:space="preserve">Indique herramientas, </w:t>
-      </w:r>
-      <w:proofErr w:type="spellStart"/>
-      <w:r>
-        <w:rPr>
-          <w:rFonts w:ascii="Times New Roman" w:hAnsi="Times New Roman" w:cs="Times New Roman"/>
-        </w:rPr>
-        <w:t>frameworks</w:t>
-      </w:r>
-      <w:proofErr w:type="spellEnd"/>
-      <w:r>
-        <w:rPr>
-          <w:rFonts w:ascii="Times New Roman" w:hAnsi="Times New Roman" w:cs="Times New Roman"/>
-        </w:rPr>
-        <w:t xml:space="preserve"> o librerías adicionales.</w:t>
+        <w:t>Indique herramientas, frameworks o librerías adicionales.</w:t>
       </w:r>
     </w:p>
     <w:p>
@@ -5820,7 +5553,6 @@
         </w:rPr>
         <w:t xml:space="preserve"> </w:t>
       </w:r>
-      <w:proofErr w:type="spellStart"/>
       <w:r>
         <w:rPr>
           <w:rFonts w:ascii="Times New Roman" w:hAnsi="Times New Roman" w:cs="Times New Roman"/>
@@ -5830,7 +5562,6 @@
         </w:rPr>
         <w:t>OpenXava</w:t>
       </w:r>
-      <w:proofErr w:type="spellEnd"/>
       <w:r>
         <w:rPr>
           <w:rFonts w:ascii="Times New Roman" w:hAnsi="Times New Roman" w:cs="Times New Roman"/>
@@ -5930,23 +5661,7 @@
           <w:rFonts w:ascii="Times New Roman" w:hAnsi="Times New Roman" w:cs="Times New Roman"/>
           <w:lang w:val="es-419"/>
         </w:rPr>
-        <w:t xml:space="preserve"> IntelliJ IDEA </w:t>
-      </w:r>
-      <w:proofErr w:type="spellStart"/>
-      <w:r>
-        <w:rPr>
-          <w:rFonts w:ascii="Times New Roman" w:hAnsi="Times New Roman" w:cs="Times New Roman"/>
-          <w:lang w:val="es-419"/>
-        </w:rPr>
-        <w:t>Community</w:t>
-      </w:r>
-      <w:proofErr w:type="spellEnd"/>
-      <w:r>
-        <w:rPr>
-          <w:rFonts w:ascii="Times New Roman" w:hAnsi="Times New Roman" w:cs="Times New Roman"/>
-          <w:lang w:val="es-419"/>
-        </w:rPr>
-        <w:t>.</w:t>
+        <w:t xml:space="preserve"> IntelliJ IDEA Community.</w:t>
       </w:r>
     </w:p>
     <w:p>
@@ -6041,21 +5756,12 @@
           <w:lang w:val="es-419"/>
         </w:rPr>
       </w:pPr>
-      <w:proofErr w:type="spellStart"/>
-      <w:r>
-        <w:rPr>
-          <w:rFonts w:ascii="Times New Roman" w:hAnsi="Times New Roman" w:cs="Times New Roman"/>
-          <w:lang w:val="es-419"/>
-        </w:rPr>
-        <w:t>JavaMail</w:t>
-      </w:r>
-      <w:proofErr w:type="spellEnd"/>
-      <w:r>
-        <w:rPr>
-          <w:rFonts w:ascii="Times New Roman" w:hAnsi="Times New Roman" w:cs="Times New Roman"/>
-          <w:lang w:val="es-419"/>
-        </w:rPr>
-        <w:t xml:space="preserve"> u otra librería para el envío de notificaciones por correo electrónico.</w:t>
+      <w:r>
+        <w:rPr>
+          <w:rFonts w:ascii="Times New Roman" w:hAnsi="Times New Roman" w:cs="Times New Roman"/>
+          <w:lang w:val="es-419"/>
+        </w:rPr>
+        <w:t>JavaMail u otra librería para el envío de notificaciones por correo electrónico.</w:t>
       </w:r>
     </w:p>
     <w:p>

</xml_diff>